<commit_message>
Interview runs through with all questions now; still needs overriding
</commit_message>
<xml_diff>
--- a/docassemble/MLHUtilityShutoffPreventionLetter/data/templates/Form_7.Illness-Utility-Dr_s_Ltr_2025.docx
+++ b/docassemble/MLHUtilityShutoffPreventionLetter/data/templates/Form_7.Illness-Utility-Dr_s_Ltr_2025.docx
@@ -135,12 +135,14 @@
         <w:ind w:left="4770" w:firstLine="0"/>
         <w:rPr>
           <w:rFonts w:ascii="Times New Roman" w:hAnsi="Times New Roman" w:cs="Times New Roman"/>
+          <w:color w:val="000000" w:themeColor="text1"/>
           <w:sz w:val="24"/>
         </w:rPr>
       </w:pPr>
       <w:r>
         <w:rPr>
           <w:rFonts w:ascii="Times New Roman" w:hAnsi="Times New Roman" w:cs="Times New Roman"/>
+          <w:color w:val="000000" w:themeColor="text1"/>
           <w:sz w:val="24"/>
         </w:rPr>
         <w:t>Health Center</w:t>
@@ -148,6 +150,7 @@
       <w:r>
         <w:rPr>
           <w:rFonts w:ascii="Times New Roman" w:hAnsi="Times New Roman" w:cs="Times New Roman"/>
+          <w:color w:val="000000" w:themeColor="text1"/>
           <w:sz w:val="24"/>
         </w:rPr>
         <w:t>:</w:t>
@@ -155,14 +158,16 @@
       <w:r>
         <w:rPr>
           <w:rFonts w:ascii="Times New Roman" w:hAnsi="Times New Roman" w:cs="Times New Roman"/>
-          <w:sz w:val="24"/>
-        </w:rPr>
-        <w:t xml:space="preserve"> </w:t>
-      </w:r>
-      <w:proofErr w:type="gramStart"/>
-      <w:r>
-        <w:rPr>
-          <w:rFonts w:ascii="Times New Roman" w:hAnsi="Times New Roman" w:cs="Times New Roman"/>
+          <w:color w:val="000000" w:themeColor="text1"/>
+          <w:sz w:val="24"/>
+        </w:rPr>
+        <w:t xml:space="preserve"> </w:t>
+      </w:r>
+      <w:proofErr w:type="gramStart"/>
+      <w:r>
+        <w:rPr>
+          <w:rFonts w:ascii="Times New Roman" w:hAnsi="Times New Roman" w:cs="Times New Roman"/>
+          <w:color w:val="000000" w:themeColor="text1"/>
           <w:sz w:val="24"/>
         </w:rPr>
         <w:t>{{ users</w:t>
@@ -171,6 +176,7 @@
       <w:r>
         <w:rPr>
           <w:rFonts w:ascii="Times New Roman" w:hAnsi="Times New Roman" w:cs="Times New Roman"/>
+          <w:color w:val="000000" w:themeColor="text1"/>
           <w:sz w:val="24"/>
         </w:rPr>
         <w:t>[0</w:t>
@@ -179,6 +185,7 @@
       <w:r>
         <w:rPr>
           <w:rFonts w:ascii="Times New Roman" w:hAnsi="Times New Roman" w:cs="Times New Roman"/>
+          <w:color w:val="000000" w:themeColor="text1"/>
           <w:sz w:val="24"/>
         </w:rPr>
         <w:t>].</w:t>
@@ -187,6 +194,7 @@
       <w:r>
         <w:rPr>
           <w:rFonts w:ascii="Times New Roman" w:hAnsi="Times New Roman" w:cs="Times New Roman"/>
+          <w:color w:val="000000" w:themeColor="text1"/>
           <w:sz w:val="24"/>
         </w:rPr>
         <w:t>business</w:t>
@@ -195,6 +203,7 @@
       <w:r>
         <w:rPr>
           <w:rFonts w:ascii="Times New Roman" w:hAnsi="Times New Roman" w:cs="Times New Roman"/>
+          <w:color w:val="000000" w:themeColor="text1"/>
           <w:sz w:val="24"/>
         </w:rPr>
         <w:t>_</w:t>
@@ -203,6 +212,7 @@
       <w:r>
         <w:rPr>
           <w:rFonts w:ascii="Times New Roman" w:hAnsi="Times New Roman" w:cs="Times New Roman"/>
+          <w:color w:val="000000" w:themeColor="text1"/>
           <w:sz w:val="24"/>
         </w:rPr>
         <w:t>name</w:t>
@@ -211,6 +221,7 @@
       <w:r>
         <w:rPr>
           <w:rFonts w:ascii="Times New Roman" w:hAnsi="Times New Roman" w:cs="Times New Roman"/>
+          <w:color w:val="000000" w:themeColor="text1"/>
           <w:sz w:val="24"/>
         </w:rPr>
         <w:t xml:space="preserve"> }</w:t>
@@ -219,6 +230,7 @@
       <w:r>
         <w:rPr>
           <w:rFonts w:ascii="Times New Roman" w:hAnsi="Times New Roman" w:cs="Times New Roman"/>
+          <w:color w:val="000000" w:themeColor="text1"/>
           <w:sz w:val="24"/>
         </w:rPr>
         <w:t>}</w:t>
@@ -226,6 +238,7 @@
       <w:r>
         <w:rPr>
           <w:rFonts w:ascii="Times New Roman" w:hAnsi="Times New Roman" w:cs="Times New Roman"/>
+          <w:color w:val="000000" w:themeColor="text1"/>
           <w:sz w:val="24"/>
         </w:rPr>
         <w:t xml:space="preserve"> </w:t>
@@ -233,42 +246,61 @@
     </w:p>
     <w:p>
       <w:pPr>
-        <w:spacing w:after="0" w:line="259" w:lineRule="auto"/>
-        <w:ind w:left="4770" w:right="571" w:firstLine="591"/>
-        <w:jc w:val="center"/>
-        <w:rPr>
-          <w:rFonts w:ascii="Times New Roman" w:hAnsi="Times New Roman" w:cs="Times New Roman"/>
-          <w:sz w:val="24"/>
+        <w:pStyle w:val="Body"/>
+        <w:spacing w:before="85" w:line="240" w:lineRule="auto"/>
+        <w:ind w:left="4090" w:firstLine="680"/>
+        <w:rPr>
+          <w:rFonts w:ascii="Times New Roman" w:hAnsi="Times New Roman" w:cs="Times New Roman"/>
+          <w:color w:val="000000" w:themeColor="text1"/>
+          <w:sz w:val="24"/>
+          <w:szCs w:val="24"/>
         </w:rPr>
       </w:pPr>
-      <w:proofErr w:type="gramStart"/>
-      <w:r>
-        <w:rPr>
-          <w:rFonts w:ascii="Times New Roman" w:hAnsi="Times New Roman" w:cs="Times New Roman"/>
-          <w:sz w:val="24"/>
+      <w:r>
+        <w:rPr>
+          <w:rFonts w:ascii="Times New Roman" w:hAnsi="Times New Roman" w:cs="Times New Roman"/>
+          <w:color w:val="000000" w:themeColor="text1"/>
+          <w:sz w:val="24"/>
+          <w:szCs w:val="24"/>
         </w:rPr>
         <w:t>Address:</w:t>
       </w:r>
       <w:r>
         <w:rPr>
           <w:rFonts w:ascii="Times New Roman" w:hAnsi="Times New Roman" w:cs="Times New Roman"/>
-          <w:sz w:val="24"/>
-        </w:rPr>
-        <w:t>{</w:t>
-      </w:r>
-      <w:proofErr w:type="gramEnd"/>
-      <w:r>
-        <w:rPr>
-          <w:rFonts w:ascii="Times New Roman" w:hAnsi="Times New Roman" w:cs="Times New Roman"/>
-          <w:sz w:val="24"/>
-        </w:rPr>
-        <w:t>{users[0</w:t>
-      </w:r>
-      <w:proofErr w:type="gramStart"/>
-      <w:r>
-        <w:rPr>
-          <w:rFonts w:ascii="Times New Roman" w:hAnsi="Times New Roman" w:cs="Times New Roman"/>
-          <w:sz w:val="24"/>
+          <w:color w:val="000000" w:themeColor="text1"/>
+          <w:sz w:val="24"/>
+          <w:szCs w:val="24"/>
+        </w:rPr>
+        <w:t xml:space="preserve"> </w:t>
+      </w:r>
+      <w:proofErr w:type="gramStart"/>
+      <w:r>
+        <w:rPr>
+          <w:rFonts w:ascii="Times New Roman" w:hAnsi="Times New Roman" w:cs="Times New Roman"/>
+          <w:color w:val="000000" w:themeColor="text1"/>
+          <w:sz w:val="24"/>
+          <w:szCs w:val="24"/>
+        </w:rPr>
+        <w:t>{{ users</w:t>
+      </w:r>
+      <w:proofErr w:type="gramEnd"/>
+      <w:r>
+        <w:rPr>
+          <w:rFonts w:ascii="Times New Roman" w:hAnsi="Times New Roman" w:cs="Times New Roman"/>
+          <w:color w:val="000000" w:themeColor="text1"/>
+          <w:sz w:val="24"/>
+          <w:szCs w:val="24"/>
+        </w:rPr>
+        <w:t>[0</w:t>
+      </w:r>
+      <w:proofErr w:type="gramStart"/>
+      <w:r>
+        <w:rPr>
+          <w:rFonts w:ascii="Times New Roman" w:hAnsi="Times New Roman" w:cs="Times New Roman"/>
+          <w:color w:val="000000" w:themeColor="text1"/>
+          <w:sz w:val="24"/>
+          <w:szCs w:val="24"/>
         </w:rPr>
         <w:t>].</w:t>
       </w:r>
@@ -276,7 +308,9 @@
       <w:r>
         <w:rPr>
           <w:rFonts w:ascii="Times New Roman" w:hAnsi="Times New Roman" w:cs="Times New Roman"/>
-          <w:sz w:val="24"/>
+          <w:color w:val="000000" w:themeColor="text1"/>
+          <w:sz w:val="24"/>
+          <w:szCs w:val="24"/>
         </w:rPr>
         <w:t>address</w:t>
       </w:r>
@@ -284,180 +318,102 @@
       <w:r>
         <w:rPr>
           <w:rFonts w:ascii="Times New Roman" w:hAnsi="Times New Roman" w:cs="Times New Roman"/>
-          <w:sz w:val="24"/>
-        </w:rPr>
-        <w:t>.line_</w:t>
-      </w:r>
-      <w:proofErr w:type="gramStart"/>
-      <w:r>
-        <w:rPr>
-          <w:rFonts w:ascii="Times New Roman" w:hAnsi="Times New Roman" w:cs="Times New Roman"/>
-          <w:sz w:val="24"/>
-        </w:rPr>
-        <w:t>one</w:t>
+          <w:color w:val="000000" w:themeColor="text1"/>
+          <w:sz w:val="24"/>
+          <w:szCs w:val="24"/>
+        </w:rPr>
+        <w:t>.</w:t>
+      </w:r>
+      <w:proofErr w:type="gramStart"/>
+      <w:r>
+        <w:rPr>
+          <w:rFonts w:ascii="Times New Roman" w:hAnsi="Times New Roman" w:cs="Times New Roman"/>
+          <w:color w:val="000000" w:themeColor="text1"/>
+          <w:sz w:val="24"/>
+          <w:szCs w:val="24"/>
+        </w:rPr>
+        <w:t>block</w:t>
       </w:r>
       <w:proofErr w:type="spellEnd"/>
       <w:r>
         <w:rPr>
           <w:rFonts w:ascii="Times New Roman" w:hAnsi="Times New Roman" w:cs="Times New Roman"/>
-          <w:sz w:val="24"/>
-        </w:rPr>
-        <w:t>(</w:t>
-      </w:r>
-      <w:proofErr w:type="gramEnd"/>
-      <w:r>
-        <w:rPr>
-          <w:rFonts w:ascii="Times New Roman" w:hAnsi="Times New Roman" w:cs="Times New Roman"/>
-          <w:sz w:val="24"/>
-        </w:rPr>
-        <w:t>)</w:t>
-      </w:r>
-      <w:r>
-        <w:rPr>
-          <w:rFonts w:ascii="Times New Roman" w:hAnsi="Times New Roman" w:cs="Times New Roman"/>
-          <w:sz w:val="24"/>
-        </w:rPr>
-        <w:t>}}</w:t>
+          <w:color w:val="000000" w:themeColor="text1"/>
+          <w:sz w:val="24"/>
+          <w:szCs w:val="24"/>
+        </w:rPr>
+        <w:t xml:space="preserve"> }</w:t>
+      </w:r>
+      <w:proofErr w:type="gramEnd"/>
+      <w:r>
+        <w:rPr>
+          <w:rFonts w:ascii="Times New Roman" w:hAnsi="Times New Roman" w:cs="Times New Roman"/>
+          <w:color w:val="000000" w:themeColor="text1"/>
+          <w:sz w:val="24"/>
+          <w:szCs w:val="24"/>
+        </w:rPr>
+        <w:t>}</w:t>
       </w:r>
     </w:p>
     <w:p>
       <w:pPr>
-        <w:spacing w:after="0" w:line="259" w:lineRule="auto"/>
-        <w:ind w:left="4770" w:firstLine="591"/>
-        <w:jc w:val="center"/>
-        <w:rPr>
-          <w:rFonts w:ascii="Times New Roman" w:hAnsi="Times New Roman" w:cs="Times New Roman"/>
-          <w:sz w:val="24"/>
+        <w:pStyle w:val="Body"/>
+        <w:spacing w:before="85" w:line="240" w:lineRule="auto"/>
+        <w:ind w:left="4090" w:firstLine="680"/>
+        <w:rPr>
+          <w:rFonts w:ascii="Times New Roman" w:hAnsi="Times New Roman" w:cs="Times New Roman"/>
+          <w:color w:val="000000" w:themeColor="text1"/>
+          <w:sz w:val="24"/>
+          <w:szCs w:val="24"/>
         </w:rPr>
       </w:pPr>
       <w:r>
         <w:rPr>
           <w:rFonts w:ascii="Times New Roman" w:hAnsi="Times New Roman" w:cs="Times New Roman"/>
-          <w:sz w:val="24"/>
-        </w:rPr>
-        <w:t xml:space="preserve">    </w:t>
-      </w:r>
-      <w:r>
-        <w:rPr>
-          <w:rFonts w:ascii="Times New Roman" w:hAnsi="Times New Roman" w:cs="Times New Roman"/>
-          <w:sz w:val="24"/>
+          <w:color w:val="000000" w:themeColor="text1"/>
+          <w:sz w:val="24"/>
+          <w:szCs w:val="24"/>
+        </w:rPr>
+        <w:t xml:space="preserve">Date: </w:t>
+      </w:r>
+      <w:r>
+        <w:rPr>
+          <w:rFonts w:ascii="Times New Roman" w:hAnsi="Times New Roman" w:cs="Times New Roman"/>
+          <w:color w:val="000000" w:themeColor="text1"/>
+          <w:sz w:val="24"/>
+          <w:szCs w:val="24"/>
         </w:rPr>
         <w:t>{</w:t>
       </w:r>
       <w:r>
         <w:rPr>
           <w:rFonts w:ascii="Times New Roman" w:hAnsi="Times New Roman" w:cs="Times New Roman"/>
-          <w:sz w:val="24"/>
-        </w:rPr>
-        <w:t>{users[0</w:t>
-      </w:r>
-      <w:proofErr w:type="gramStart"/>
-      <w:r>
-        <w:rPr>
-          <w:rFonts w:ascii="Times New Roman" w:hAnsi="Times New Roman" w:cs="Times New Roman"/>
-          <w:sz w:val="24"/>
-        </w:rPr>
-        <w:t>].</w:t>
-      </w:r>
-      <w:proofErr w:type="spellStart"/>
-      <w:r>
-        <w:rPr>
-          <w:rFonts w:ascii="Times New Roman" w:hAnsi="Times New Roman" w:cs="Times New Roman"/>
-          <w:sz w:val="24"/>
-        </w:rPr>
-        <w:t>address</w:t>
-      </w:r>
-      <w:proofErr w:type="gramEnd"/>
-      <w:r>
-        <w:rPr>
-          <w:rFonts w:ascii="Times New Roman" w:hAnsi="Times New Roman" w:cs="Times New Roman"/>
-          <w:sz w:val="24"/>
-        </w:rPr>
-        <w:t>.line_</w:t>
-      </w:r>
-      <w:proofErr w:type="gramStart"/>
-      <w:r>
-        <w:rPr>
-          <w:rFonts w:ascii="Times New Roman" w:hAnsi="Times New Roman" w:cs="Times New Roman"/>
-          <w:sz w:val="24"/>
-        </w:rPr>
-        <w:t>two</w:t>
-      </w:r>
-      <w:proofErr w:type="spellEnd"/>
-      <w:r>
-        <w:rPr>
-          <w:rFonts w:ascii="Times New Roman" w:hAnsi="Times New Roman" w:cs="Times New Roman"/>
-          <w:sz w:val="24"/>
-        </w:rPr>
-        <w:t>(</w:t>
-      </w:r>
-      <w:proofErr w:type="gramEnd"/>
-      <w:r>
-        <w:rPr>
-          <w:rFonts w:ascii="Times New Roman" w:hAnsi="Times New Roman" w:cs="Times New Roman"/>
-          <w:sz w:val="24"/>
-        </w:rPr>
-        <w:t>)</w:t>
-      </w:r>
-      <w:r>
-        <w:rPr>
-          <w:rFonts w:ascii="Times New Roman" w:hAnsi="Times New Roman" w:cs="Times New Roman"/>
-          <w:sz w:val="24"/>
-        </w:rPr>
-        <w:t>}</w:t>
-      </w:r>
-      <w:r>
-        <w:rPr>
-          <w:rFonts w:ascii="Times New Roman" w:hAnsi="Times New Roman" w:cs="Times New Roman"/>
-          <w:sz w:val="24"/>
+          <w:color w:val="000000" w:themeColor="text1"/>
+          <w:sz w:val="24"/>
+          <w:szCs w:val="24"/>
+        </w:rPr>
+        <w:t>{_date}</w:t>
+      </w:r>
+      <w:r>
+        <w:rPr>
+          <w:rFonts w:ascii="Times New Roman" w:hAnsi="Times New Roman" w:cs="Times New Roman"/>
+          <w:color w:val="000000" w:themeColor="text1"/>
+          <w:sz w:val="24"/>
+          <w:szCs w:val="24"/>
         </w:rPr>
         <w:t>}</w:t>
       </w:r>
     </w:p>
     <w:p>
       <w:pPr>
-        <w:spacing w:after="215" w:line="259" w:lineRule="auto"/>
-        <w:ind w:left="4770" w:right="348" w:firstLine="720"/>
-        <w:rPr>
-          <w:rFonts w:ascii="Times New Roman" w:hAnsi="Times New Roman" w:cs="Times New Roman"/>
-          <w:sz w:val="24"/>
+        <w:pStyle w:val="Body"/>
+        <w:spacing w:before="85" w:line="240" w:lineRule="auto"/>
+        <w:ind w:left="4090" w:firstLine="680"/>
+        <w:rPr>
+          <w:sz w:val="24"/>
+          <w:szCs w:val="24"/>
         </w:rPr>
       </w:pPr>
-      <w:r>
-        <w:rPr>
-          <w:rFonts w:ascii="Times New Roman" w:hAnsi="Times New Roman" w:cs="Times New Roman"/>
-          <w:sz w:val="24"/>
-        </w:rPr>
-        <w:t xml:space="preserve">   </w:t>
-      </w:r>
-      <w:r>
-        <w:rPr>
-          <w:rFonts w:ascii="Times New Roman" w:hAnsi="Times New Roman" w:cs="Times New Roman"/>
-          <w:sz w:val="24"/>
-        </w:rPr>
-        <w:t xml:space="preserve">Date: </w:t>
-      </w:r>
-      <w:r>
-        <w:rPr>
-          <w:rFonts w:ascii="Times New Roman" w:hAnsi="Times New Roman" w:cs="Times New Roman"/>
-          <w:sz w:val="24"/>
-        </w:rPr>
-        <w:t>{</w:t>
-      </w:r>
-      <w:r>
-        <w:rPr>
-          <w:rFonts w:ascii="Times New Roman" w:hAnsi="Times New Roman" w:cs="Times New Roman"/>
-          <w:sz w:val="24"/>
-        </w:rPr>
-        <w:t>{_date}</w:t>
-      </w:r>
-      <w:r>
-        <w:rPr>
-          <w:rFonts w:ascii="Times New Roman" w:hAnsi="Times New Roman" w:cs="Times New Roman"/>
-          <w:sz w:val="24"/>
-        </w:rPr>
-        <w:t>}</w:t>
-      </w:r>
     </w:p>
     <w:p>
       <w:pPr>
@@ -496,6 +452,7 @@
         </w:rPr>
         <w:t xml:space="preserve"> </w:t>
       </w:r>
+      <w:proofErr w:type="gramStart"/>
       <w:r>
         <w:rPr>
           <w:rFonts w:ascii="Times New Roman" w:hAnsi="Times New Roman" w:cs="Times New Roman"/>
@@ -509,7 +466,23 @@
           <w:rFonts w:ascii="Times New Roman" w:hAnsi="Times New Roman" w:cs="Times New Roman"/>
           <w:sz w:val="24"/>
         </w:rPr>
-        <w:t>other_parties</w:t>
+        <w:t>other</w:t>
+      </w:r>
+      <w:proofErr w:type="gramEnd"/>
+      <w:r>
+        <w:rPr>
+          <w:rFonts w:ascii="Times New Roman" w:hAnsi="Times New Roman" w:cs="Times New Roman"/>
+          <w:sz w:val="24"/>
+        </w:rPr>
+        <w:t>_</w:t>
+      </w:r>
+      <w:proofErr w:type="gramStart"/>
+      <w:r>
+        <w:rPr>
+          <w:rFonts w:ascii="Times New Roman" w:hAnsi="Times New Roman" w:cs="Times New Roman"/>
+          <w:sz w:val="24"/>
+        </w:rPr>
+        <w:t>parties</w:t>
       </w:r>
       <w:proofErr w:type="spellEnd"/>
       <w:r>
@@ -517,7 +490,23 @@
           <w:rFonts w:ascii="Times New Roman" w:hAnsi="Times New Roman" w:cs="Times New Roman"/>
           <w:sz w:val="24"/>
         </w:rPr>
-        <w:t>[0].</w:t>
+        <w:t>[</w:t>
+      </w:r>
+      <w:proofErr w:type="gramEnd"/>
+      <w:r>
+        <w:rPr>
+          <w:rFonts w:ascii="Times New Roman" w:hAnsi="Times New Roman" w:cs="Times New Roman"/>
+          <w:sz w:val="24"/>
+        </w:rPr>
+        <w:t>0</w:t>
+      </w:r>
+      <w:proofErr w:type="gramStart"/>
+      <w:r>
+        <w:rPr>
+          <w:rFonts w:ascii="Times New Roman" w:hAnsi="Times New Roman" w:cs="Times New Roman"/>
+          <w:sz w:val="24"/>
+        </w:rPr>
+        <w:t>].</w:t>
       </w:r>
       <w:proofErr w:type="spellStart"/>
       <w:r>
@@ -525,7 +514,23 @@
           <w:rFonts w:ascii="Times New Roman" w:hAnsi="Times New Roman" w:cs="Times New Roman"/>
           <w:sz w:val="24"/>
         </w:rPr>
-        <w:t>business_name</w:t>
+        <w:t>business</w:t>
+      </w:r>
+      <w:proofErr w:type="gramEnd"/>
+      <w:r>
+        <w:rPr>
+          <w:rFonts w:ascii="Times New Roman" w:hAnsi="Times New Roman" w:cs="Times New Roman"/>
+          <w:sz w:val="24"/>
+        </w:rPr>
+        <w:t>_</w:t>
+      </w:r>
+      <w:proofErr w:type="gramStart"/>
+      <w:r>
+        <w:rPr>
+          <w:rFonts w:ascii="Times New Roman" w:hAnsi="Times New Roman" w:cs="Times New Roman"/>
+          <w:sz w:val="24"/>
+        </w:rPr>
+        <w:t>name</w:t>
       </w:r>
       <w:proofErr w:type="spellEnd"/>
       <w:r>
@@ -533,7 +538,15 @@
           <w:rFonts w:ascii="Times New Roman" w:hAnsi="Times New Roman" w:cs="Times New Roman"/>
           <w:sz w:val="24"/>
         </w:rPr>
-        <w:t xml:space="preserve"> }}</w:t>
+        <w:t xml:space="preserve"> }</w:t>
+      </w:r>
+      <w:proofErr w:type="gramEnd"/>
+      <w:r>
+        <w:rPr>
+          <w:rFonts w:ascii="Times New Roman" w:hAnsi="Times New Roman" w:cs="Times New Roman"/>
+          <w:sz w:val="24"/>
+        </w:rPr>
+        <w:t>}</w:t>
       </w:r>
     </w:p>
     <w:p>
@@ -861,24 +874,33 @@
           <w:rFonts w:ascii="Times New Roman" w:hAnsi="Times New Roman" w:cs="Times New Roman"/>
           <w:sz w:val="24"/>
         </w:rPr>
-        <w:t>].address</w:t>
-      </w:r>
-      <w:proofErr w:type="gramEnd"/>
-      <w:r>
-        <w:rPr>
-          <w:rFonts w:ascii="Times New Roman" w:hAnsi="Times New Roman" w:cs="Times New Roman"/>
-          <w:sz w:val="24"/>
-        </w:rPr>
-        <w:t>(</w:t>
-      </w:r>
-      <w:proofErr w:type="gramStart"/>
-      <w:r>
-        <w:rPr>
-          <w:rFonts w:ascii="Times New Roman" w:hAnsi="Times New Roman" w:cs="Times New Roman"/>
-          <w:sz w:val="24"/>
-        </w:rPr>
-        <w:t>)</w:t>
-      </w:r>
+        <w:t>].</w:t>
+      </w:r>
+      <w:proofErr w:type="spellStart"/>
+      <w:r>
+        <w:rPr>
+          <w:rFonts w:ascii="Times New Roman" w:hAnsi="Times New Roman" w:cs="Times New Roman"/>
+          <w:sz w:val="24"/>
+        </w:rPr>
+        <w:t>address</w:t>
+      </w:r>
+      <w:proofErr w:type="gramEnd"/>
+      <w:r>
+        <w:rPr>
+          <w:rFonts w:ascii="Times New Roman" w:hAnsi="Times New Roman" w:cs="Times New Roman"/>
+          <w:sz w:val="24"/>
+        </w:rPr>
+        <w:t>.</w:t>
+      </w:r>
+      <w:proofErr w:type="gramStart"/>
+      <w:r>
+        <w:rPr>
+          <w:rFonts w:ascii="Times New Roman" w:hAnsi="Times New Roman" w:cs="Times New Roman"/>
+          <w:sz w:val="24"/>
+        </w:rPr>
+        <w:t>block</w:t>
+      </w:r>
+      <w:proofErr w:type="spellEnd"/>
       <w:r>
         <w:rPr>
           <w:rFonts w:ascii="Times New Roman" w:hAnsi="Times New Roman" w:cs="Times New Roman"/>
@@ -1252,13 +1274,6 @@
           <w:rFonts w:ascii="Times New Roman" w:hAnsi="Times New Roman" w:cs="Times New Roman"/>
           <w:sz w:val="24"/>
         </w:rPr>
-        <w:t>()</w:t>
-      </w:r>
-      <w:r>
-        <w:rPr>
-          <w:rFonts w:ascii="Times New Roman" w:hAnsi="Times New Roman" w:cs="Times New Roman"/>
-          <w:sz w:val="24"/>
-        </w:rPr>
         <w:t xml:space="preserve"> }</w:t>
       </w:r>
       <w:proofErr w:type="gramEnd"/>
@@ -1443,7 +1458,14 @@
           <w:rFonts w:ascii="Times New Roman" w:hAnsi="Times New Roman" w:cs="Times New Roman"/>
           <w:sz w:val="24"/>
         </w:rPr>
-        <w:t>name.first</w:t>
+        <w:t>name.</w:t>
+      </w:r>
+      <w:r>
+        <w:rPr>
+          <w:rFonts w:ascii="Times New Roman" w:hAnsi="Times New Roman" w:cs="Times New Roman"/>
+          <w:sz w:val="24"/>
+        </w:rPr>
+        <w:t>first</w:t>
       </w:r>
       <w:proofErr w:type="spellEnd"/>
       <w:proofErr w:type="gramEnd"/>
@@ -1459,6 +1481,13 @@
           <w:rFonts w:ascii="Times New Roman" w:hAnsi="Times New Roman" w:cs="Times New Roman"/>
           <w:sz w:val="24"/>
         </w:rPr>
+        <w:t xml:space="preserve"> suffers from</w:t>
+      </w:r>
+      <w:r>
+        <w:rPr>
+          <w:rFonts w:ascii="Times New Roman" w:hAnsi="Times New Roman" w:cs="Times New Roman"/>
+          <w:sz w:val="24"/>
+        </w:rPr>
         <w:t xml:space="preserve"> </w:t>
       </w:r>
       <w:proofErr w:type="gramStart"/>
@@ -1492,6 +1521,20 @@
           <w:sz w:val="24"/>
         </w:rPr>
         <w:t xml:space="preserve"> }}</w:t>
+      </w:r>
+      <w:r>
+        <w:rPr>
+          <w:rFonts w:ascii="Times New Roman" w:hAnsi="Times New Roman" w:cs="Times New Roman"/>
+          <w:sz w:val="24"/>
+        </w:rPr>
+        <w:t>. This</w:t>
+      </w:r>
+      <w:r>
+        <w:rPr>
+          <w:rFonts w:ascii="Times New Roman" w:hAnsi="Times New Roman" w:cs="Times New Roman"/>
+          <w:sz w:val="24"/>
+        </w:rPr>
+        <w:t xml:space="preserve"> </w:t>
       </w:r>
       <w:r>
         <w:rPr>
@@ -1550,6 +1593,7 @@
           <w:tab w:val="center" w:pos="4321"/>
           <w:tab w:val="center" w:pos="5041"/>
           <w:tab w:val="center" w:pos="6237"/>
+          <w:tab w:val="left" w:pos="7685"/>
         </w:tabs>
         <w:ind w:left="-14" w:firstLine="0"/>
         <w:rPr>
@@ -1627,6 +1671,34 @@
         </w:rPr>
         <w:tab/>
         <w:t xml:space="preserve">Sincerely, </w:t>
+      </w:r>
+    </w:p>
+    <w:p>
+      <w:pPr>
+        <w:tabs>
+          <w:tab w:val="center" w:pos="360"/>
+          <w:tab w:val="center" w:pos="1440"/>
+          <w:tab w:val="center" w:pos="2160"/>
+          <w:tab w:val="center" w:pos="2880"/>
+          <w:tab w:val="center" w:pos="3601"/>
+          <w:tab w:val="center" w:pos="4321"/>
+          <w:tab w:val="center" w:pos="5041"/>
+          <w:tab w:val="center" w:pos="6237"/>
+          <w:tab w:val="left" w:pos="7685"/>
+        </w:tabs>
+        <w:ind w:left="-14" w:firstLine="0"/>
+        <w:rPr>
+          <w:rFonts w:ascii="Times New Roman" w:hAnsi="Times New Roman" w:cs="Times New Roman"/>
+          <w:sz w:val="24"/>
+        </w:rPr>
+      </w:pPr>
+      <w:r>
+        <w:rPr>
+          <w:rFonts w:ascii="Times New Roman" w:hAnsi="Times New Roman" w:cs="Times New Roman"/>
+          <w:sz w:val="24"/>
+        </w:rPr>
+        <w:tab/>
+        <w:t xml:space="preserve">         </w:t>
       </w:r>
     </w:p>
     <w:p>
@@ -1642,145 +1714,210 @@
           <w:tab w:val="center" w:pos="6564"/>
         </w:tabs>
         <w:spacing w:after="2977"/>
-        <w:ind w:left="-14" w:firstLine="0"/>
-      </w:pPr>
-      <w:r>
-        <w:rPr>
-          <w:rFonts w:ascii="Times New Roman" w:hAnsi="Times New Roman" w:cs="Times New Roman"/>
-          <w:sz w:val="24"/>
-        </w:rPr>
-        <w:t xml:space="preserve"> </w:t>
-      </w:r>
-      <w:r>
-        <w:rPr>
-          <w:rFonts w:ascii="Times New Roman" w:hAnsi="Times New Roman" w:cs="Times New Roman"/>
-          <w:sz w:val="24"/>
-        </w:rPr>
-        <w:tab/>
-        <w:t xml:space="preserve"> </w:t>
-      </w:r>
-      <w:r>
-        <w:rPr>
-          <w:rFonts w:ascii="Times New Roman" w:hAnsi="Times New Roman" w:cs="Times New Roman"/>
-          <w:sz w:val="24"/>
-        </w:rPr>
-        <w:tab/>
-        <w:t xml:space="preserve"> </w:t>
-      </w:r>
-      <w:r>
-        <w:rPr>
-          <w:rFonts w:ascii="Times New Roman" w:hAnsi="Times New Roman" w:cs="Times New Roman"/>
-          <w:sz w:val="24"/>
-        </w:rPr>
-        <w:tab/>
-        <w:t xml:space="preserve"> </w:t>
-      </w:r>
-      <w:r>
-        <w:rPr>
-          <w:rFonts w:ascii="Times New Roman" w:hAnsi="Times New Roman" w:cs="Times New Roman"/>
-          <w:sz w:val="24"/>
-        </w:rPr>
-        <w:tab/>
-        <w:t xml:space="preserve"> </w:t>
-      </w:r>
-      <w:r>
-        <w:rPr>
-          <w:rFonts w:ascii="Times New Roman" w:hAnsi="Times New Roman" w:cs="Times New Roman"/>
-          <w:sz w:val="24"/>
-        </w:rPr>
-        <w:tab/>
-        <w:t xml:space="preserve"> </w:t>
-      </w:r>
-      <w:r>
-        <w:rPr>
-          <w:rFonts w:ascii="Times New Roman" w:hAnsi="Times New Roman" w:cs="Times New Roman"/>
-          <w:sz w:val="24"/>
-        </w:rPr>
-        <w:tab/>
-        <w:t xml:space="preserve"> </w:t>
-      </w:r>
-      <w:r>
-        <w:rPr>
-          <w:rFonts w:ascii="Times New Roman" w:hAnsi="Times New Roman" w:cs="Times New Roman"/>
-          <w:sz w:val="24"/>
-        </w:rPr>
-        <w:tab/>
-        <w:t xml:space="preserve"> </w:t>
-      </w:r>
-      <w:r>
-        <w:rPr>
-          <w:rFonts w:ascii="Times New Roman" w:hAnsi="Times New Roman" w:cs="Times New Roman"/>
-          <w:sz w:val="24"/>
-        </w:rPr>
-        <w:tab/>
-      </w:r>
-      <w:proofErr w:type="gramStart"/>
-      <w:r>
-        <w:rPr>
-          <w:rFonts w:ascii="Times New Roman" w:hAnsi="Times New Roman" w:cs="Times New Roman"/>
-          <w:sz w:val="24"/>
-        </w:rPr>
-        <w:t>{{</w:t>
-      </w:r>
-      <w:r>
-        <w:rPr>
-          <w:rFonts w:ascii="Times New Roman" w:hAnsi="Times New Roman" w:cs="Times New Roman"/>
-          <w:sz w:val="24"/>
-        </w:rPr>
-        <w:t xml:space="preserve"> </w:t>
-      </w:r>
-      <w:r>
-        <w:rPr>
-          <w:rFonts w:ascii="Times New Roman" w:hAnsi="Times New Roman" w:cs="Times New Roman"/>
-          <w:sz w:val="24"/>
-        </w:rPr>
-        <w:t>users</w:t>
-      </w:r>
-      <w:proofErr w:type="gramEnd"/>
-      <w:r>
-        <w:rPr>
-          <w:rFonts w:ascii="Times New Roman" w:hAnsi="Times New Roman" w:cs="Times New Roman"/>
-          <w:sz w:val="24"/>
-        </w:rPr>
-        <w:t>[0</w:t>
-      </w:r>
-      <w:proofErr w:type="gramStart"/>
-      <w:r>
-        <w:rPr>
-          <w:rFonts w:ascii="Times New Roman" w:hAnsi="Times New Roman" w:cs="Times New Roman"/>
-          <w:sz w:val="24"/>
-        </w:rPr>
-        <w:t>].signature</w:t>
-      </w:r>
-      <w:proofErr w:type="gramEnd"/>
-      <w:r>
-        <w:rPr>
-          <w:rFonts w:ascii="Times New Roman" w:hAnsi="Times New Roman" w:cs="Times New Roman"/>
-          <w:sz w:val="24"/>
-        </w:rPr>
-        <w:t xml:space="preserve"> </w:t>
-      </w:r>
-      <w:r>
-        <w:rPr>
-          <w:rFonts w:ascii="Times New Roman" w:hAnsi="Times New Roman" w:cs="Times New Roman"/>
-          <w:sz w:val="24"/>
-        </w:rPr>
-        <w:t>}</w:t>
-      </w:r>
-      <w:r>
-        <w:rPr>
-          <w:rFonts w:ascii="Times New Roman" w:hAnsi="Times New Roman" w:cs="Times New Roman"/>
-          <w:sz w:val="24"/>
-        </w:rPr>
-        <w:t>}</w:t>
-      </w:r>
-      <w:r>
+        <w:ind w:left="5580" w:hanging="5594"/>
         <w:rPr>
           <w:rFonts w:ascii="Poppins" w:eastAsia="Poppins" w:hAnsi="Poppins" w:cs="Poppins"/>
           <w:i/>
           <w:sz w:val="18"/>
         </w:rPr>
-        <w:t xml:space="preserve"> </w:t>
+      </w:pPr>
+      <w:r>
+        <w:rPr>
+          <w:rFonts w:ascii="Times New Roman" w:hAnsi="Times New Roman" w:cs="Times New Roman"/>
+          <w:sz w:val="24"/>
+        </w:rPr>
+        <w:t xml:space="preserve"> </w:t>
+      </w:r>
+      <w:r>
+        <w:rPr>
+          <w:rFonts w:ascii="Times New Roman" w:hAnsi="Times New Roman" w:cs="Times New Roman"/>
+          <w:sz w:val="24"/>
+        </w:rPr>
+        <w:tab/>
+        <w:t xml:space="preserve"> </w:t>
+      </w:r>
+      <w:r>
+        <w:rPr>
+          <w:rFonts w:ascii="Times New Roman" w:hAnsi="Times New Roman" w:cs="Times New Roman"/>
+          <w:sz w:val="24"/>
+        </w:rPr>
+        <w:tab/>
+        <w:t xml:space="preserve"> </w:t>
+      </w:r>
+      <w:r>
+        <w:rPr>
+          <w:rFonts w:ascii="Times New Roman" w:hAnsi="Times New Roman" w:cs="Times New Roman"/>
+          <w:sz w:val="24"/>
+        </w:rPr>
+        <w:tab/>
+        <w:t xml:space="preserve"> </w:t>
+      </w:r>
+      <w:r>
+        <w:rPr>
+          <w:rFonts w:ascii="Times New Roman" w:hAnsi="Times New Roman" w:cs="Times New Roman"/>
+          <w:sz w:val="24"/>
+        </w:rPr>
+        <w:tab/>
+        <w:t xml:space="preserve"> </w:t>
+      </w:r>
+      <w:r>
+        <w:rPr>
+          <w:rFonts w:ascii="Times New Roman" w:hAnsi="Times New Roman" w:cs="Times New Roman"/>
+          <w:sz w:val="24"/>
+        </w:rPr>
+        <w:tab/>
+        <w:t xml:space="preserve"> </w:t>
+      </w:r>
+      <w:r>
+        <w:rPr>
+          <w:rFonts w:ascii="Times New Roman" w:hAnsi="Times New Roman" w:cs="Times New Roman"/>
+          <w:sz w:val="24"/>
+        </w:rPr>
+        <w:tab/>
+        <w:t xml:space="preserve"> </w:t>
+      </w:r>
+      <w:r>
+        <w:rPr>
+          <w:rFonts w:ascii="Times New Roman" w:hAnsi="Times New Roman" w:cs="Times New Roman"/>
+          <w:sz w:val="24"/>
+        </w:rPr>
+        <w:tab/>
+        <w:t xml:space="preserve"> </w:t>
+      </w:r>
+      <w:r>
+        <w:rPr>
+          <w:rFonts w:ascii="Times New Roman" w:hAnsi="Times New Roman" w:cs="Times New Roman"/>
+          <w:sz w:val="24"/>
+        </w:rPr>
+        <w:tab/>
+      </w:r>
+      <w:proofErr w:type="gramStart"/>
+      <w:r>
+        <w:rPr>
+          <w:rFonts w:ascii="Times New Roman" w:hAnsi="Times New Roman" w:cs="Times New Roman"/>
+          <w:sz w:val="24"/>
+        </w:rPr>
+        <w:t>{{</w:t>
+      </w:r>
+      <w:r>
+        <w:rPr>
+          <w:rFonts w:ascii="Times New Roman" w:hAnsi="Times New Roman" w:cs="Times New Roman"/>
+          <w:sz w:val="24"/>
+        </w:rPr>
+        <w:t xml:space="preserve"> </w:t>
+      </w:r>
+      <w:r>
+        <w:rPr>
+          <w:rFonts w:ascii="Times New Roman" w:hAnsi="Times New Roman" w:cs="Times New Roman"/>
+          <w:sz w:val="24"/>
+        </w:rPr>
+        <w:t>users</w:t>
+      </w:r>
+      <w:proofErr w:type="gramEnd"/>
+      <w:r>
+        <w:rPr>
+          <w:rFonts w:ascii="Times New Roman" w:hAnsi="Times New Roman" w:cs="Times New Roman"/>
+          <w:sz w:val="24"/>
+        </w:rPr>
+        <w:t>[0</w:t>
+      </w:r>
+      <w:proofErr w:type="gramStart"/>
+      <w:r>
+        <w:rPr>
+          <w:rFonts w:ascii="Times New Roman" w:hAnsi="Times New Roman" w:cs="Times New Roman"/>
+          <w:sz w:val="24"/>
+        </w:rPr>
+        <w:t>].signature</w:t>
+      </w:r>
+      <w:proofErr w:type="gramEnd"/>
+      <w:r>
+        <w:rPr>
+          <w:rFonts w:ascii="Times New Roman" w:hAnsi="Times New Roman" w:cs="Times New Roman"/>
+          <w:sz w:val="24"/>
+        </w:rPr>
+        <w:t xml:space="preserve"> </w:t>
+      </w:r>
+      <w:proofErr w:type="gramStart"/>
+      <w:r>
+        <w:rPr>
+          <w:rFonts w:ascii="Times New Roman" w:hAnsi="Times New Roman" w:cs="Times New Roman"/>
+          <w:sz w:val="24"/>
+        </w:rPr>
+        <w:t>}</w:t>
+      </w:r>
+      <w:r>
+        <w:rPr>
+          <w:rFonts w:ascii="Times New Roman" w:hAnsi="Times New Roman" w:cs="Times New Roman"/>
+          <w:sz w:val="24"/>
+        </w:rPr>
+        <w:t>}</w:t>
+      </w:r>
+      <w:r>
+        <w:rPr>
+          <w:rFonts w:ascii="Poppins" w:eastAsia="Poppins" w:hAnsi="Poppins" w:cs="Poppins"/>
+          <w:i/>
+          <w:sz w:val="18"/>
+        </w:rPr>
+        <w:t xml:space="preserve"> </w:t>
+      </w:r>
+      <w:r>
+        <w:rPr>
+          <w:rFonts w:ascii="Poppins" w:eastAsia="Poppins" w:hAnsi="Poppins" w:cs="Poppins"/>
+          <w:i/>
+          <w:sz w:val="18"/>
+        </w:rPr>
+        <w:t xml:space="preserve">  </w:t>
+      </w:r>
+      <w:proofErr w:type="gramEnd"/>
+      <w:r>
+        <w:rPr>
+          <w:rFonts w:ascii="Poppins" w:eastAsia="Poppins" w:hAnsi="Poppins" w:cs="Poppins"/>
+          <w:i/>
+          <w:sz w:val="18"/>
+        </w:rPr>
+        <w:t xml:space="preserve">                                                     </w:t>
+      </w:r>
+      <w:proofErr w:type="gramStart"/>
+      <w:r>
+        <w:rPr>
+          <w:rFonts w:ascii="Poppins" w:eastAsia="Poppins" w:hAnsi="Poppins" w:cs="Poppins"/>
+          <w:i/>
+          <w:sz w:val="18"/>
+        </w:rPr>
+        <w:t xml:space="preserve">   </w:t>
+      </w:r>
+      <w:r>
+        <w:rPr>
+          <w:rFonts w:ascii="Times New Roman" w:hAnsi="Times New Roman" w:cs="Times New Roman"/>
+          <w:sz w:val="24"/>
+        </w:rPr>
+        <w:t>{{ users</w:t>
+      </w:r>
+      <w:proofErr w:type="gramEnd"/>
+      <w:r>
+        <w:rPr>
+          <w:rFonts w:ascii="Times New Roman" w:hAnsi="Times New Roman" w:cs="Times New Roman"/>
+          <w:sz w:val="24"/>
+        </w:rPr>
+        <w:t>[0].</w:t>
+      </w:r>
+      <w:proofErr w:type="spellStart"/>
+      <w:proofErr w:type="gramStart"/>
+      <w:r>
+        <w:rPr>
+          <w:rFonts w:ascii="Times New Roman" w:hAnsi="Times New Roman" w:cs="Times New Roman"/>
+          <w:sz w:val="24"/>
+        </w:rPr>
+        <w:t>name.full</w:t>
+      </w:r>
+      <w:proofErr w:type="spellEnd"/>
+      <w:proofErr w:type="gramEnd"/>
+      <w:r>
+        <w:rPr>
+          <w:rFonts w:ascii="Times New Roman" w:hAnsi="Times New Roman" w:cs="Times New Roman"/>
+          <w:sz w:val="24"/>
+        </w:rPr>
+        <w:t xml:space="preserve"> }}</w:t>
       </w:r>
     </w:p>
     <w:sectPr>
@@ -2230,6 +2367,36 @@
     <w:semiHidden/>
     <w:unhideWhenUsed/>
   </w:style>
+  <w:style w:type="paragraph" w:customStyle="1" w:styleId="Body">
+    <w:name w:val="Body"/>
+    <w:rsid w:val="001E7943"/>
+    <w:pPr>
+      <w:pBdr>
+        <w:top w:val="nil"/>
+        <w:left w:val="nil"/>
+        <w:bottom w:val="nil"/>
+        <w:right w:val="nil"/>
+        <w:between w:val="nil"/>
+        <w:bar w:val="nil"/>
+      </w:pBdr>
+      <w:spacing w:line="259" w:lineRule="auto"/>
+    </w:pPr>
+    <w:rPr>
+      <w:rFonts w:ascii="Calibri" w:eastAsia="Arial Unicode MS" w:hAnsi="Calibri" w:cs="Arial Unicode MS"/>
+      <w:color w:val="000000"/>
+      <w:kern w:val="0"/>
+      <w:sz w:val="22"/>
+      <w:szCs w:val="22"/>
+      <w:u w:color="000000"/>
+      <w:bdr w:val="nil"/>
+      <w14:textOutline w14:w="0" w14:cap="flat" w14:cmpd="sng" w14:algn="ctr">
+        <w14:noFill/>
+        <w14:prstDash w14:val="solid"/>
+        <w14:bevel/>
+      </w14:textOutline>
+      <w14:ligatures w14:val="none"/>
+    </w:rPr>
+  </w:style>
 </w:styles>
 </file>
 

</xml_diff>